<commit_message>
First principles facetting plot in plotly. factored game result.
</commit_message>
<xml_diff>
--- a/s9001731_Assign_3/References.docx
+++ b/s9001731_Assign_3/References.docx
@@ -39,6 +39,130 @@
           <w:szCs w:val="22"/>
         </w:rPr>
         <w:t xml:space="preserve"> (Vol. 761x 571px). Imperial War Museums(collection no. 4700-01): Imperial War Museums.</w:t>
+      </w:r>
+    </w:p>
+    <w:p>
+      <w:pPr>
+        <w:autoSpaceDE w:val="0"/>
+        <w:autoSpaceDN w:val="0"/>
+        <w:adjustRightInd w:val="0"/>
+        <w:spacing w:after="0" w:line="240" w:lineRule="auto"/>
+        <w:ind w:left="720" w:hanging="720"/>
+        <w:rPr>
+          <w:rFonts w:ascii="Calibri" w:hAnsi="Calibri" w:cs="Calibri"/>
+          <w:sz w:val="22"/>
+          <w:szCs w:val="22"/>
+        </w:rPr>
+      </w:pPr>
+    </w:p>
+    <w:p>
+      <w:pPr>
+        <w:autoSpaceDE w:val="0"/>
+        <w:autoSpaceDN w:val="0"/>
+        <w:adjustRightInd w:val="0"/>
+        <w:spacing w:after="0" w:line="240" w:lineRule="auto"/>
+        <w:ind w:left="720" w:hanging="720"/>
+        <w:rPr>
+          <w:rFonts w:ascii="Calibri" w:hAnsi="Calibri" w:cs="Calibri"/>
+          <w:sz w:val="22"/>
+          <w:szCs w:val="22"/>
+        </w:rPr>
+      </w:pPr>
+      <w:r>
+        <w:rPr>
+          <w:rFonts w:ascii="Calibri" w:hAnsi="Calibri" w:cs="Calibri"/>
+          <w:sz w:val="22"/>
+          <w:szCs w:val="22"/>
+        </w:rPr>
+        <w:t xml:space="preserve">Wargaming.net. (2012-2025, 2025). </w:t>
+      </w:r>
+      <w:r>
+        <w:rPr>
+          <w:rFonts w:ascii="Calibri" w:hAnsi="Calibri" w:cs="Calibri"/>
+          <w:i/>
+          <w:sz w:val="22"/>
+          <w:szCs w:val="22"/>
+        </w:rPr>
+        <w:t>World of Warships</w:t>
+      </w:r>
+      <w:r>
+        <w:rPr>
+          <w:rFonts w:ascii="Calibri" w:hAnsi="Calibri" w:cs="Calibri"/>
+          <w:sz w:val="22"/>
+          <w:szCs w:val="22"/>
+        </w:rPr>
+        <w:t>. Wargaming.net. Retrieved 10 May from https://worldofwarships.asia/en/content/game/</w:t>
+      </w:r>
+    </w:p>
+    <w:p>
+      <w:pPr>
+        <w:autoSpaceDE w:val="0"/>
+        <w:autoSpaceDN w:val="0"/>
+        <w:adjustRightInd w:val="0"/>
+        <w:spacing w:after="0" w:line="240" w:lineRule="auto"/>
+        <w:ind w:left="720" w:hanging="720"/>
+        <w:rPr>
+          <w:rFonts w:ascii="Calibri" w:hAnsi="Calibri" w:cs="Calibri"/>
+          <w:sz w:val="22"/>
+          <w:szCs w:val="22"/>
+        </w:rPr>
+      </w:pPr>
+    </w:p>
+    <w:p>
+      <w:pPr>
+        <w:autoSpaceDE w:val="0"/>
+        <w:autoSpaceDN w:val="0"/>
+        <w:adjustRightInd w:val="0"/>
+        <w:spacing w:after="0" w:line="240" w:lineRule="auto"/>
+        <w:ind w:left="720" w:hanging="720"/>
+        <w:rPr>
+          <w:rFonts w:ascii="Calibri" w:hAnsi="Calibri" w:cs="Calibri"/>
+          <w:sz w:val="22"/>
+          <w:szCs w:val="22"/>
+        </w:rPr>
+      </w:pPr>
+      <w:r>
+        <w:rPr>
+          <w:rFonts w:ascii="Calibri" w:hAnsi="Calibri" w:cs="Calibri"/>
+          <w:sz w:val="22"/>
+          <w:szCs w:val="22"/>
+        </w:rPr>
+        <w:t xml:space="preserve">Perry Swift. (2025). </w:t>
+      </w:r>
+      <w:r>
+        <w:rPr>
+          <w:rFonts w:ascii="Calibri" w:hAnsi="Calibri" w:cs="Calibri"/>
+          <w:i/>
+          <w:sz w:val="22"/>
+          <w:szCs w:val="22"/>
+        </w:rPr>
+        <w:t>Potato Alert, A statistics companion app for World Of Warships</w:t>
+      </w:r>
+      <w:r>
+        <w:rPr>
+          <w:rFonts w:ascii="Calibri" w:hAnsi="Calibri" w:cs="Calibri"/>
+          <w:sz w:val="22"/>
+          <w:szCs w:val="22"/>
+        </w:rPr>
+        <w:t xml:space="preserve">. </w:t>
+      </w:r>
+      <w:proofErr w:type="spellStart"/>
+      <w:r>
+        <w:rPr>
+          <w:rFonts w:ascii="Calibri" w:hAnsi="Calibri" w:cs="Calibri"/>
+          <w:sz w:val="22"/>
+          <w:szCs w:val="22"/>
+        </w:rPr>
+        <w:t>razaqq</w:t>
+      </w:r>
+      <w:proofErr w:type="spellEnd"/>
+      <w:r>
+        <w:rPr>
+          <w:rFonts w:ascii="Calibri" w:hAnsi="Calibri" w:cs="Calibri"/>
+          <w:sz w:val="22"/>
+          <w:szCs w:val="22"/>
+        </w:rPr>
+        <w:t>. Retrieved 10 May from https://github.com/razaqq/PotatoAlert?tab=readme-ov-file</w:t>
       </w:r>
     </w:p>
     <w:p/>

</xml_diff>

<commit_message>
Added reference and changed to list Fiexed wr wmg scatter
</commit_message>
<xml_diff>
--- a/s9001731_Assign_3/References.docx
+++ b/s9001731_Assign_3/References.docx
@@ -11,34 +11,23 @@
         <w:ind w:left="720" w:hanging="720"/>
         <w:rPr>
           <w:rFonts w:ascii="Calibri" w:hAnsi="Calibri" w:cs="Calibri"/>
-          <w:sz w:val="22"/>
-          <w:szCs w:val="22"/>
+          <w:b/>
+          <w:bCs/>
+          <w:sz w:val="22"/>
+          <w:szCs w:val="22"/>
+          <w:u w:val="single"/>
         </w:rPr>
       </w:pPr>
       <w:r>
         <w:rPr>
           <w:rFonts w:ascii="Calibri" w:hAnsi="Calibri" w:cs="Calibri"/>
-          <w:sz w:val="22"/>
-          <w:szCs w:val="22"/>
-        </w:rPr>
-        <w:t xml:space="preserve">Beadell, S. J. L. R. N. (1941). View from HMS HERMIONE of HMS LEGION moving alongside the damaged and listing HMS ARK ROYAL in order to take off survivors. . In HMS_Ark_Royal_sinking_2.jpg (Ed.), </w:t>
-      </w:r>
-      <w:r>
-        <w:rPr>
-          <w:rFonts w:ascii="Calibri" w:hAnsi="Calibri" w:cs="Calibri"/>
-          <w:i/>
-          <w:sz w:val="22"/>
-          <w:szCs w:val="22"/>
-        </w:rPr>
-        <w:t>jpg</w:t>
-      </w:r>
-      <w:r>
-        <w:rPr>
-          <w:rFonts w:ascii="Calibri" w:hAnsi="Calibri" w:cs="Calibri"/>
-          <w:sz w:val="22"/>
-          <w:szCs w:val="22"/>
-        </w:rPr>
-        <w:t xml:space="preserve"> (Vol. 761x 571px). Imperial War Museums(collection no. 4700-01): Imperial War Museums.</w:t>
+          <w:b/>
+          <w:bCs/>
+          <w:sz w:val="22"/>
+          <w:szCs w:val="22"/>
+          <w:u w:val="single"/>
+        </w:rPr>
+        <w:t>Bibliography</w:t>
       </w:r>
     </w:p>
     <w:p>
@@ -74,7 +63,7 @@
           <w:sz w:val="22"/>
           <w:szCs w:val="22"/>
         </w:rPr>
-        <w:t xml:space="preserve">Wargaming.net. (2012-2025, 2025). </w:t>
+        <w:t xml:space="preserve">Beadell, S. J. L. R. N. (1941). View from HMS HERMIONE of HMS LEGION moving alongside the damaged and listing HMS ARK ROYAL in order to take off survivors. . In HMS_Ark_Royal_sinking_2.jpg (Ed.), </w:t>
       </w:r>
       <w:r>
         <w:rPr>
@@ -83,15 +72,15 @@
           <w:sz w:val="22"/>
           <w:szCs w:val="22"/>
         </w:rPr>
-        <w:t>World of Warships</w:t>
-      </w:r>
-      <w:r>
-        <w:rPr>
-          <w:rFonts w:ascii="Calibri" w:hAnsi="Calibri" w:cs="Calibri"/>
-          <w:sz w:val="22"/>
-          <w:szCs w:val="22"/>
-        </w:rPr>
-        <w:t>. Wargaming.net. Retrieved 10 May from https://worldofwarships.asia/en/content/game/</w:t>
+        <w:t>jpg</w:t>
+      </w:r>
+      <w:r>
+        <w:rPr>
+          <w:rFonts w:ascii="Calibri" w:hAnsi="Calibri" w:cs="Calibri"/>
+          <w:sz w:val="22"/>
+          <w:szCs w:val="22"/>
+        </w:rPr>
+        <w:t xml:space="preserve"> (Vol. 761x 571px). Imperial War Museums(collection no. 4700-01): Imperial War Museums.</w:t>
       </w:r>
     </w:p>
     <w:p>
@@ -127,6 +116,59 @@
           <w:sz w:val="22"/>
           <w:szCs w:val="22"/>
         </w:rPr>
+        <w:t xml:space="preserve">Wargaming.net. (2012-2025, 2025). </w:t>
+      </w:r>
+      <w:r>
+        <w:rPr>
+          <w:rFonts w:ascii="Calibri" w:hAnsi="Calibri" w:cs="Calibri"/>
+          <w:i/>
+          <w:sz w:val="22"/>
+          <w:szCs w:val="22"/>
+        </w:rPr>
+        <w:t>World of Warships</w:t>
+      </w:r>
+      <w:r>
+        <w:rPr>
+          <w:rFonts w:ascii="Calibri" w:hAnsi="Calibri" w:cs="Calibri"/>
+          <w:sz w:val="22"/>
+          <w:szCs w:val="22"/>
+        </w:rPr>
+        <w:t>. Wargaming.net. Retrieved 10 May from https://worldofwarships.asia/en/content/game/</w:t>
+      </w:r>
+    </w:p>
+    <w:p>
+      <w:pPr>
+        <w:autoSpaceDE w:val="0"/>
+        <w:autoSpaceDN w:val="0"/>
+        <w:adjustRightInd w:val="0"/>
+        <w:spacing w:after="0" w:line="240" w:lineRule="auto"/>
+        <w:ind w:left="720" w:hanging="720"/>
+        <w:rPr>
+          <w:rFonts w:ascii="Calibri" w:hAnsi="Calibri" w:cs="Calibri"/>
+          <w:sz w:val="22"/>
+          <w:szCs w:val="22"/>
+        </w:rPr>
+      </w:pPr>
+    </w:p>
+    <w:p>
+      <w:pPr>
+        <w:autoSpaceDE w:val="0"/>
+        <w:autoSpaceDN w:val="0"/>
+        <w:adjustRightInd w:val="0"/>
+        <w:spacing w:after="0" w:line="240" w:lineRule="auto"/>
+        <w:ind w:left="720" w:hanging="720"/>
+        <w:rPr>
+          <w:rFonts w:ascii="Calibri" w:hAnsi="Calibri" w:cs="Calibri"/>
+          <w:sz w:val="22"/>
+          <w:szCs w:val="22"/>
+        </w:rPr>
+      </w:pPr>
+      <w:r>
+        <w:rPr>
+          <w:rFonts w:ascii="Calibri" w:hAnsi="Calibri" w:cs="Calibri"/>
+          <w:sz w:val="22"/>
+          <w:szCs w:val="22"/>
+        </w:rPr>
         <w:t xml:space="preserve">Perry Swift. (2025). </w:t>
       </w:r>
       <w:r>
@@ -162,8 +204,188 @@
           <w:sz w:val="22"/>
           <w:szCs w:val="22"/>
         </w:rPr>
-        <w:t>. Retrieved 10 May from https://github.com/razaqq/PotatoAlert?tab=readme-ov-file</w:t>
-      </w:r>
+        <w:t xml:space="preserve">. Retrieved 10 May from </w:t>
+      </w:r>
+      <w:hyperlink r:id="rId4" w:history="1">
+        <w:r>
+          <w:rPr>
+            <w:rStyle w:val="Hyperlink"/>
+            <w:rFonts w:ascii="Calibri" w:hAnsi="Calibri" w:cs="Calibri"/>
+            <w:sz w:val="22"/>
+            <w:szCs w:val="22"/>
+          </w:rPr>
+          <w:t>https://github.com/razaqq/PotatoAlert?tab=readme-ov-file</w:t>
+        </w:r>
+      </w:hyperlink>
+    </w:p>
+    <w:p>
+      <w:pPr>
+        <w:autoSpaceDE w:val="0"/>
+        <w:autoSpaceDN w:val="0"/>
+        <w:adjustRightInd w:val="0"/>
+        <w:spacing w:after="0" w:line="240" w:lineRule="auto"/>
+        <w:ind w:left="720" w:hanging="720"/>
+        <w:rPr>
+          <w:rFonts w:ascii="Calibri" w:hAnsi="Calibri" w:cs="Calibri"/>
+          <w:sz w:val="22"/>
+          <w:szCs w:val="22"/>
+        </w:rPr>
+      </w:pPr>
+    </w:p>
+    <w:p>
+      <w:pPr>
+        <w:autoSpaceDE w:val="0"/>
+        <w:autoSpaceDN w:val="0"/>
+        <w:adjustRightInd w:val="0"/>
+        <w:spacing w:after="0" w:line="240" w:lineRule="auto"/>
+        <w:ind w:left="720" w:hanging="720"/>
+        <w:rPr>
+          <w:rFonts w:ascii="Calibri" w:hAnsi="Calibri" w:cs="Calibri"/>
+          <w:sz w:val="22"/>
+          <w:szCs w:val="22"/>
+        </w:rPr>
+      </w:pPr>
+      <w:r>
+        <w:rPr>
+          <w:rFonts w:ascii="Calibri" w:hAnsi="Calibri" w:cs="Calibri"/>
+          <w:sz w:val="22"/>
+          <w:szCs w:val="22"/>
+        </w:rPr>
+        <w:t xml:space="preserve">Wikipedia. (2025, 25 April 2025). </w:t>
+      </w:r>
+      <w:r>
+        <w:rPr>
+          <w:rFonts w:ascii="Calibri" w:hAnsi="Calibri" w:cs="Calibri"/>
+          <w:i/>
+          <w:sz w:val="22"/>
+          <w:szCs w:val="22"/>
+        </w:rPr>
+        <w:t>World of Warships</w:t>
+      </w:r>
+      <w:r>
+        <w:rPr>
+          <w:rFonts w:ascii="Calibri" w:hAnsi="Calibri" w:cs="Calibri"/>
+          <w:sz w:val="22"/>
+          <w:szCs w:val="22"/>
+        </w:rPr>
+        <w:t xml:space="preserve">. Wikipedia Foundation. Retrieved 10 May from </w:t>
+      </w:r>
+      <w:hyperlink r:id="rId5" w:history="1">
+        <w:r>
+          <w:rPr>
+            <w:rStyle w:val="Hyperlink"/>
+            <w:rFonts w:ascii="Calibri" w:hAnsi="Calibri" w:cs="Calibri"/>
+            <w:sz w:val="22"/>
+            <w:szCs w:val="22"/>
+          </w:rPr>
+          <w:t>https://en.wikipedia.org/wiki/World_of_Warships</w:t>
+        </w:r>
+      </w:hyperlink>
+    </w:p>
+    <w:p>
+      <w:pPr>
+        <w:autoSpaceDE w:val="0"/>
+        <w:autoSpaceDN w:val="0"/>
+        <w:adjustRightInd w:val="0"/>
+        <w:spacing w:after="0" w:line="240" w:lineRule="auto"/>
+        <w:ind w:left="720" w:hanging="720"/>
+        <w:rPr>
+          <w:rFonts w:ascii="Calibri" w:hAnsi="Calibri" w:cs="Calibri"/>
+          <w:sz w:val="22"/>
+          <w:szCs w:val="22"/>
+        </w:rPr>
+      </w:pPr>
+    </w:p>
+    <w:p>
+      <w:pPr>
+        <w:autoSpaceDE w:val="0"/>
+        <w:autoSpaceDN w:val="0"/>
+        <w:adjustRightInd w:val="0"/>
+        <w:spacing w:after="0" w:line="240" w:lineRule="auto"/>
+        <w:ind w:left="720" w:hanging="720"/>
+        <w:rPr>
+          <w:rFonts w:ascii="Calibri" w:hAnsi="Calibri" w:cs="Calibri"/>
+          <w:sz w:val="22"/>
+          <w:szCs w:val="22"/>
+        </w:rPr>
+      </w:pPr>
+      <w:r>
+        <w:rPr>
+          <w:rFonts w:ascii="Calibri" w:hAnsi="Calibri" w:cs="Calibri"/>
+          <w:sz w:val="22"/>
+          <w:szCs w:val="22"/>
+        </w:rPr>
+        <w:t xml:space="preserve">Mark Randall, &amp; Perry Swift. (2015-2025). </w:t>
+      </w:r>
+      <w:r>
+        <w:rPr>
+          <w:rFonts w:ascii="Calibri" w:hAnsi="Calibri" w:cs="Calibri"/>
+          <w:i/>
+          <w:sz w:val="22"/>
+          <w:szCs w:val="22"/>
+        </w:rPr>
+        <w:t xml:space="preserve">Potato Alert </w:t>
+      </w:r>
+      <w:proofErr w:type="spellStart"/>
+      <w:r>
+        <w:rPr>
+          <w:rFonts w:ascii="Calibri" w:hAnsi="Calibri" w:cs="Calibri"/>
+          <w:i/>
+          <w:sz w:val="22"/>
+          <w:szCs w:val="22"/>
+        </w:rPr>
+        <w:t>tertius_keen</w:t>
+      </w:r>
+      <w:proofErr w:type="spellEnd"/>
+      <w:r>
+        <w:rPr>
+          <w:rFonts w:ascii="Calibri" w:hAnsi="Calibri" w:cs="Calibri"/>
+          <w:i/>
+          <w:sz w:val="22"/>
+          <w:szCs w:val="22"/>
+        </w:rPr>
+        <w:t xml:space="preserve"> Spuds Record</w:t>
+      </w:r>
+      <w:r>
+        <w:rPr>
+          <w:rFonts w:ascii="Calibri" w:hAnsi="Calibri" w:cs="Calibri"/>
+          <w:sz w:val="22"/>
+          <w:szCs w:val="22"/>
+        </w:rPr>
+        <w:t xml:space="preserve"> [Microsoft Access </w:t>
+      </w:r>
+      <w:proofErr w:type="spellStart"/>
+      <w:r>
+        <w:rPr>
+          <w:rFonts w:ascii="Calibri" w:hAnsi="Calibri" w:cs="Calibri"/>
+          <w:sz w:val="22"/>
+          <w:szCs w:val="22"/>
+        </w:rPr>
+        <w:t>SQLIte</w:t>
+      </w:r>
+      <w:proofErr w:type="spellEnd"/>
+      <w:r>
+        <w:rPr>
+          <w:rFonts w:ascii="Calibri" w:hAnsi="Calibri" w:cs="Calibri"/>
+          <w:sz w:val="22"/>
+          <w:szCs w:val="22"/>
+        </w:rPr>
+        <w:t xml:space="preserve">]. </w:t>
+      </w:r>
+    </w:p>
+    <w:p>
+      <w:pPr>
+        <w:autoSpaceDE w:val="0"/>
+        <w:autoSpaceDN w:val="0"/>
+        <w:adjustRightInd w:val="0"/>
+        <w:spacing w:after="0" w:line="240" w:lineRule="auto"/>
+        <w:ind w:left="720" w:hanging="720"/>
+        <w:rPr>
+          <w:rFonts w:ascii="Calibri" w:hAnsi="Calibri" w:cs="Calibri"/>
+          <w:sz w:val="22"/>
+          <w:szCs w:val="22"/>
+        </w:rPr>
+      </w:pPr>
     </w:p>
     <w:p/>
     <w:sectPr>

</xml_diff>